<commit_message>
Updated docx for design rational
</commit_message>
<xml_diff>
--- a/Sprint 3/FIT3077_Sprint_3_Design_Rationale.docx
+++ b/Sprint 3/FIT3077_Sprint_3_Design_Rationale.docx
@@ -112,7 +112,7 @@
           <wp:inline distB="114300" distT="114300" distL="114300" distR="114300">
             <wp:extent cx="1987387" cy="1604631"/>
             <wp:effectExtent b="0" l="0" r="0" t="0"/>
-            <wp:docPr id="10" name="image1.png"/>
+            <wp:docPr id="14" name="image1.png"/>
             <a:graphic>
               <a:graphicData uri="http://schemas.openxmlformats.org/drawingml/2006/picture">
                 <pic:pic>
@@ -370,7 +370,7 @@
           <w:szCs w:val="20"/>
           <w:rtl w:val="0"/>
         </w:rPr>
-        <w:t xml:space="preserve">: Please access the complete version of this document using this </w:t>
+        <w:t xml:space="preserve">: To view the GIFs attached as figures illustrating our game, please refer to the google docs via </w:t>
       </w:r>
       <w:hyperlink r:id="rId7">
         <w:r>
@@ -392,8 +392,48 @@
           <w:szCs w:val="20"/>
           <w:rtl w:val="0"/>
         </w:rPr>
-        <w:t xml:space="preserve">, as we are using GIFs to showcase evidence of our work, which do not work properly in PDF format.</w:t>
-      </w:r>
+        <w:t xml:space="preserve">.</w:t>
+      </w:r>
+      <w:r>
+        <w:rPr>
+          <w:i w:val="1"/>
+          <w:sz w:val="20"/>
+          <w:szCs w:val="20"/>
+          <w:rtl w:val="0"/>
+        </w:rPr>
+        <w:t xml:space="preserve"> It should be noted that the UML diagram is present in the PDF but not accessible through the link.</w:t>
+      </w:r>
+      <w:r>
+        <w:rPr>
+          <w:rtl w:val="0"/>
+        </w:rPr>
+      </w:r>
+    </w:p>
+    <w:p>
+      <w:pPr>
+        <w:spacing w:after="240" w:before="240" w:line="225.6" w:lineRule="auto"/>
+        <w:rPr>
+          <w:b w:val="1"/>
+        </w:rPr>
+      </w:pPr>
+      <w:r>
+        <w:rPr>
+          <w:b w:val="1"/>
+          <w:rtl w:val="0"/>
+        </w:rPr>
+        <w:t xml:space="preserve">Sprint 3 Demo: </w:t>
+      </w:r>
+      <w:hyperlink r:id="rId8">
+        <w:r>
+          <w:rPr>
+            <w:b w:val="1"/>
+            <w:color w:val="1155cc"/>
+            <w:u w:val="single"/>
+            <w:rtl w:val="0"/>
+          </w:rPr>
+          <w:t xml:space="preserve">https://youtu.be/z88bg2aQVc4</w:t>
+        </w:r>
+      </w:hyperlink>
       <w:r>
         <w:rPr>
           <w:rtl w:val="0"/>
@@ -653,16 +693,16 @@
           <wp:inline distB="114300" distT="114300" distL="114300" distR="114300">
             <wp:extent cx="2144550" cy="3364199"/>
             <wp:effectExtent b="0" l="0" r="0" t="0"/>
-            <wp:docPr id="6" name="image8.gif"/>
+            <wp:docPr id="10" name="image14.gif"/>
             <a:graphic>
               <a:graphicData uri="http://schemas.openxmlformats.org/drawingml/2006/picture">
                 <pic:pic>
                   <pic:nvPicPr>
-                    <pic:cNvPr id="0" name="image8.gif"/>
+                    <pic:cNvPr id="0" name="image14.gif"/>
                     <pic:cNvPicPr preferRelativeResize="0"/>
                   </pic:nvPicPr>
                   <pic:blipFill>
-                    <a:blip r:embed="rId8"/>
+                    <a:blip r:embed="rId9"/>
                     <a:srcRect b="0" l="0" r="0" t="0"/>
                     <a:stretch>
                       <a:fillRect/>
@@ -830,16 +870,16 @@
           <wp:inline distB="114300" distT="114300" distL="114300" distR="114300">
             <wp:extent cx="1928813" cy="2891419"/>
             <wp:effectExtent b="0" l="0" r="0" t="0"/>
-            <wp:docPr id="2" name="image7.gif"/>
+            <wp:docPr id="3" name="image15.gif"/>
             <a:graphic>
               <a:graphicData uri="http://schemas.openxmlformats.org/drawingml/2006/picture">
                 <pic:pic>
                   <pic:nvPicPr>
-                    <pic:cNvPr id="0" name="image7.gif"/>
+                    <pic:cNvPr id="0" name="image15.gif"/>
                     <pic:cNvPicPr preferRelativeResize="0"/>
                   </pic:nvPicPr>
                   <pic:blipFill>
-                    <a:blip r:embed="rId9"/>
+                    <a:blip r:embed="rId10"/>
                     <a:srcRect b="0" l="0" r="0" t="0"/>
                     <a:stretch>
                       <a:fillRect/>
@@ -886,7 +926,7 @@
           <wp:inline distB="114300" distT="114300" distL="114300" distR="114300">
             <wp:extent cx="2636990" cy="2197100"/>
             <wp:effectExtent b="0" l="0" r="0" t="0"/>
-            <wp:docPr id="3" name="image3.gif"/>
+            <wp:docPr id="4" name="image3.gif"/>
             <a:graphic>
               <a:graphicData uri="http://schemas.openxmlformats.org/drawingml/2006/picture">
                 <pic:pic>
@@ -895,7 +935,7 @@
                     <pic:cNvPicPr preferRelativeResize="0"/>
                   </pic:nvPicPr>
                   <pic:blipFill>
-                    <a:blip r:embed="rId10"/>
+                    <a:blip r:embed="rId11"/>
                     <a:srcRect b="0" l="0" r="0" t="0"/>
                     <a:stretch>
                       <a:fillRect/>
@@ -1176,16 +1216,16 @@
           <wp:inline distB="114300" distT="114300" distL="114300" distR="114300">
             <wp:extent cx="4695653" cy="1957822"/>
             <wp:effectExtent b="0" l="0" r="0" t="0"/>
-            <wp:docPr id="4" name="image9.png"/>
+            <wp:docPr id="5" name="image17.png"/>
             <a:graphic>
               <a:graphicData uri="http://schemas.openxmlformats.org/drawingml/2006/picture">
                 <pic:pic>
                   <pic:nvPicPr>
-                    <pic:cNvPr id="0" name="image9.png"/>
+                    <pic:cNvPr id="0" name="image17.png"/>
                     <pic:cNvPicPr preferRelativeResize="0"/>
                   </pic:nvPicPr>
                   <pic:blipFill>
-                    <a:blip r:embed="rId11"/>
+                    <a:blip r:embed="rId12"/>
                     <a:srcRect b="0" l="0" r="0" t="0"/>
                     <a:stretch>
                       <a:fillRect/>
@@ -1222,16 +1262,16 @@
           <wp:inline distB="114300" distT="114300" distL="114300" distR="114300">
             <wp:extent cx="2309813" cy="1008775"/>
             <wp:effectExtent b="0" l="0" r="0" t="0"/>
-            <wp:docPr id="9" name="image4.png"/>
+            <wp:docPr id="13" name="image12.png"/>
             <a:graphic>
               <a:graphicData uri="http://schemas.openxmlformats.org/drawingml/2006/picture">
                 <pic:pic>
                   <pic:nvPicPr>
-                    <pic:cNvPr id="0" name="image4.png"/>
+                    <pic:cNvPr id="0" name="image12.png"/>
                     <pic:cNvPicPr preferRelativeResize="0"/>
                   </pic:nvPicPr>
                   <pic:blipFill>
-                    <a:blip r:embed="rId12"/>
+                    <a:blip r:embed="rId13"/>
                     <a:srcRect b="0" l="0" r="0" t="0"/>
                     <a:stretch>
                       <a:fillRect/>
@@ -1257,16 +1297,16 @@
           <wp:inline distB="114300" distT="114300" distL="114300" distR="114300">
             <wp:extent cx="3085331" cy="926618"/>
             <wp:effectExtent b="0" l="0" r="0" t="0"/>
-            <wp:docPr id="5" name="image5.png"/>
+            <wp:docPr id="9" name="image13.png"/>
             <a:graphic>
               <a:graphicData uri="http://schemas.openxmlformats.org/drawingml/2006/picture">
                 <pic:pic>
                   <pic:nvPicPr>
-                    <pic:cNvPr id="0" name="image5.png"/>
+                    <pic:cNvPr id="0" name="image13.png"/>
                     <pic:cNvPicPr preferRelativeResize="0"/>
                   </pic:nvPicPr>
                   <pic:blipFill>
-                    <a:blip r:embed="rId13"/>
+                    <a:blip r:embed="rId14"/>
                     <a:srcRect b="0" l="0" r="0" t="0"/>
                     <a:stretch>
                       <a:fillRect/>
@@ -1407,16 +1447,16 @@
           <wp:inline distB="114300" distT="114300" distL="114300" distR="114300">
             <wp:extent cx="1547813" cy="1527580"/>
             <wp:effectExtent b="0" l="0" r="0" t="0"/>
-            <wp:docPr id="11" name="image11.png"/>
+            <wp:docPr id="17" name="image10.png"/>
             <a:graphic>
               <a:graphicData uri="http://schemas.openxmlformats.org/drawingml/2006/picture">
                 <pic:pic>
                   <pic:nvPicPr>
-                    <pic:cNvPr id="0" name="image11.png"/>
+                    <pic:cNvPr id="0" name="image10.png"/>
                     <pic:cNvPicPr preferRelativeResize="0"/>
                   </pic:nvPicPr>
                   <pic:blipFill>
-                    <a:blip r:embed="rId14"/>
+                    <a:blip r:embed="rId15"/>
                     <a:srcRect b="0" l="0" r="0" t="0"/>
                     <a:stretch>
                       <a:fillRect/>
@@ -1442,16 +1482,16 @@
           <wp:inline distB="114300" distT="114300" distL="114300" distR="114300">
             <wp:extent cx="1547575" cy="1547575"/>
             <wp:effectExtent b="0" l="0" r="0" t="0"/>
-            <wp:docPr id="8" name="image10.png"/>
+            <wp:docPr id="12" name="image7.png"/>
             <a:graphic>
               <a:graphicData uri="http://schemas.openxmlformats.org/drawingml/2006/picture">
                 <pic:pic>
                   <pic:nvPicPr>
-                    <pic:cNvPr id="0" name="image10.png"/>
+                    <pic:cNvPr id="0" name="image7.png"/>
                     <pic:cNvPicPr preferRelativeResize="0"/>
                   </pic:nvPicPr>
                   <pic:blipFill>
-                    <a:blip r:embed="rId15"/>
+                    <a:blip r:embed="rId16"/>
                     <a:srcRect b="0" l="0" r="0" t="0"/>
                     <a:stretch>
                       <a:fillRect/>
@@ -1511,16 +1551,16 @@
           <wp:inline distB="114300" distT="114300" distL="114300" distR="114300">
             <wp:extent cx="2158961" cy="3007125"/>
             <wp:effectExtent b="0" l="0" r="0" t="0"/>
-            <wp:docPr id="7" name="image2.png"/>
+            <wp:docPr id="11" name="image16.png"/>
             <a:graphic>
               <a:graphicData uri="http://schemas.openxmlformats.org/drawingml/2006/picture">
                 <pic:pic>
                   <pic:nvPicPr>
-                    <pic:cNvPr id="0" name="image2.png"/>
+                    <pic:cNvPr id="0" name="image16.png"/>
                     <pic:cNvPicPr preferRelativeResize="0"/>
                   </pic:nvPicPr>
                   <pic:blipFill>
-                    <a:blip r:embed="rId16"/>
+                    <a:blip r:embed="rId17"/>
                     <a:srcRect b="0" l="0" r="0" t="0"/>
                     <a:stretch>
                       <a:fillRect/>
@@ -1552,7 +1592,7 @@
           <wp:inline distB="114300" distT="114300" distL="114300" distR="114300">
             <wp:extent cx="1933080" cy="3005138"/>
             <wp:effectExtent b="0" l="0" r="0" t="0"/>
-            <wp:docPr id="1" name="image6.png"/>
+            <wp:docPr id="2" name="image6.png"/>
             <a:graphic>
               <a:graphicData uri="http://schemas.openxmlformats.org/drawingml/2006/picture">
                 <pic:pic>
@@ -1561,7 +1601,7 @@
                     <pic:cNvPicPr preferRelativeResize="0"/>
                   </pic:nvPicPr>
                   <pic:blipFill>
-                    <a:blip r:embed="rId17"/>
+                    <a:blip r:embed="rId18"/>
                     <a:srcRect b="0" l="0" r="0" t="0"/>
                     <a:stretch>
                       <a:fillRect/>
@@ -1596,35 +1636,459 @@
         <w:rPr>
           <w:rtl w:val="0"/>
         </w:rPr>
-        <w:t xml:space="preserve">Figure 5: Game screenshots</w:t>
+        <w:t xml:space="preserve">Figure 5: Game screenshot</w:t>
+      </w:r>
+    </w:p>
+    <w:p>
+      <w:pPr>
+        <w:jc w:val="center"/>
+        <w:rPr/>
+      </w:pPr>
+      <w:r>
+        <w:rPr>
+          <w:rtl w:val="0"/>
+        </w:rPr>
+      </w:r>
+    </w:p>
+    <w:p>
+      <w:pPr>
+        <w:jc w:val="center"/>
+        <w:rPr/>
+      </w:pPr>
+      <w:r>
+        <w:rPr>
+          <w:rtl w:val="0"/>
+        </w:rPr>
+      </w:r>
+    </w:p>
+    <w:p>
+      <w:pPr>
+        <w:pStyle w:val="Heading2"/>
+        <w:rPr/>
+        <w:sectPr>
+          <w:type w:val="continuous"/>
+          <w:pgSz w:h="16834" w:w="11909" w:orient="portrait"/>
+          <w:pgMar w:bottom="1440" w:top="1440" w:left="1440" w:right="1440" w:header="720" w:footer="720"/>
+        </w:sectPr>
+      </w:pPr>
+      <w:bookmarkStart w:colFirst="0" w:colLast="0" w:name="_w7en8dst3ke7" w:id="4"/>
+      <w:bookmarkEnd w:id="4"/>
+      <w:r>
+        <w:rPr>
+          <w:rtl w:val="0"/>
+        </w:rPr>
+        <w:t xml:space="preserve">Sequence Diagrams below.</w:t>
       </w:r>
     </w:p>
     <w:p>
       <w:pPr>
         <w:spacing w:after="240" w:before="240" w:line="225.6" w:lineRule="auto"/>
-        <w:ind w:left="720" w:firstLine="0"/>
+        <w:ind w:left="0" w:firstLine="0"/>
         <w:rPr>
           <w:rFonts w:ascii="Times New Roman" w:cs="Times New Roman" w:eastAsia="Times New Roman" w:hAnsi="Times New Roman"/>
           <w:sz w:val="28"/>
           <w:szCs w:val="28"/>
         </w:rPr>
-      </w:pPr>
-      <w:r>
-        <w:rPr>
-          <w:rtl w:val="0"/>
-        </w:rPr>
-      </w:r>
-    </w:p>
-    <w:p>
-      <w:pPr>
-        <w:spacing w:after="240" w:before="240" w:line="225.6" w:lineRule="auto"/>
-        <w:ind w:left="720" w:firstLine="0"/>
+        <w:sectPr>
+          <w:type w:val="nextPage"/>
+          <w:pgSz w:h="11909" w:w="16834" w:orient="landscape"/>
+          <w:pgMar w:bottom="1440" w:top="1440" w:left="1440" w:right="1440" w:header="720" w:footer="720"/>
+        </w:sectPr>
+      </w:pPr>
+      <w:r>
         <w:rPr>
           <w:rFonts w:ascii="Times New Roman" w:cs="Times New Roman" w:eastAsia="Times New Roman" w:hAnsi="Times New Roman"/>
           <w:sz w:val="28"/>
           <w:szCs w:val="28"/>
         </w:rPr>
-      </w:pPr>
+        <w:drawing>
+          <wp:inline distB="114300" distT="114300" distL="114300" distR="114300">
+            <wp:extent cx="7090560" cy="5607360"/>
+            <wp:effectExtent b="0" l="0" r="0" t="0"/>
+            <wp:docPr id="1" name="image2.png"/>
+            <a:graphic>
+              <a:graphicData uri="http://schemas.openxmlformats.org/drawingml/2006/picture">
+                <pic:pic>
+                  <pic:nvPicPr>
+                    <pic:cNvPr id="0" name="image2.png"/>
+                    <pic:cNvPicPr preferRelativeResize="0"/>
+                  </pic:nvPicPr>
+                  <pic:blipFill>
+                    <a:blip r:embed="rId19"/>
+                    <a:srcRect b="0" l="0" r="0" t="0"/>
+                    <a:stretch>
+                      <a:fillRect/>
+                    </a:stretch>
+                  </pic:blipFill>
+                  <pic:spPr>
+                    <a:xfrm>
+                      <a:off x="0" y="0"/>
+                      <a:ext cx="7090560" cy="5607360"/>
+                    </a:xfrm>
+                    <a:prstGeom prst="rect"/>
+                    <a:ln/>
+                  </pic:spPr>
+                </pic:pic>
+              </a:graphicData>
+            </a:graphic>
+          </wp:inline>
+        </w:drawing>
+      </w:r>
+      <w:r>
+        <w:rPr>
+          <w:rtl w:val="0"/>
+        </w:rPr>
+      </w:r>
+    </w:p>
+    <w:p>
+      <w:pPr>
+        <w:spacing w:after="240" w:before="240" w:line="225.6" w:lineRule="auto"/>
+        <w:ind w:left="0" w:firstLine="0"/>
+        <w:rPr>
+          <w:rFonts w:ascii="Times New Roman" w:cs="Times New Roman" w:eastAsia="Times New Roman" w:hAnsi="Times New Roman"/>
+          <w:sz w:val="28"/>
+          <w:szCs w:val="28"/>
+        </w:rPr>
+      </w:pPr>
+      <w:r>
+        <w:rPr>
+          <w:rFonts w:ascii="Times New Roman" w:cs="Times New Roman" w:eastAsia="Times New Roman" w:hAnsi="Times New Roman"/>
+          <w:sz w:val="28"/>
+          <w:szCs w:val="28"/>
+        </w:rPr>
+        <w:drawing>
+          <wp:inline distB="114300" distT="114300" distL="114300" distR="114300">
+            <wp:extent cx="5672448" cy="6478684"/>
+            <wp:effectExtent b="0" l="0" r="0" t="0"/>
+            <wp:docPr id="16" name="image9.png"/>
+            <a:graphic>
+              <a:graphicData uri="http://schemas.openxmlformats.org/drawingml/2006/picture">
+                <pic:pic>
+                  <pic:nvPicPr>
+                    <pic:cNvPr id="0" name="image9.png"/>
+                    <pic:cNvPicPr preferRelativeResize="0"/>
+                  </pic:nvPicPr>
+                  <pic:blipFill>
+                    <a:blip r:embed="rId20"/>
+                    <a:srcRect b="0" l="0" r="0" t="0"/>
+                    <a:stretch>
+                      <a:fillRect/>
+                    </a:stretch>
+                  </pic:blipFill>
+                  <pic:spPr>
+                    <a:xfrm>
+                      <a:off x="0" y="0"/>
+                      <a:ext cx="5672448" cy="6478684"/>
+                    </a:xfrm>
+                    <a:prstGeom prst="rect"/>
+                    <a:ln/>
+                  </pic:spPr>
+                </pic:pic>
+              </a:graphicData>
+            </a:graphic>
+          </wp:inline>
+        </w:drawing>
+      </w:r>
+      <w:r>
+        <w:rPr>
+          <w:rFonts w:ascii="Times New Roman" w:cs="Times New Roman" w:eastAsia="Times New Roman" w:hAnsi="Times New Roman"/>
+          <w:sz w:val="28"/>
+          <w:szCs w:val="28"/>
+        </w:rPr>
+        <w:drawing>
+          <wp:inline distB="114300" distT="114300" distL="114300" distR="114300">
+            <wp:extent cx="5731200" cy="6172200"/>
+            <wp:effectExtent b="0" l="0" r="0" t="0"/>
+            <wp:docPr id="6" name="image5.png"/>
+            <a:graphic>
+              <a:graphicData uri="http://schemas.openxmlformats.org/drawingml/2006/picture">
+                <pic:pic>
+                  <pic:nvPicPr>
+                    <pic:cNvPr id="0" name="image5.png"/>
+                    <pic:cNvPicPr preferRelativeResize="0"/>
+                  </pic:nvPicPr>
+                  <pic:blipFill>
+                    <a:blip r:embed="rId21"/>
+                    <a:srcRect b="0" l="0" r="0" t="0"/>
+                    <a:stretch>
+                      <a:fillRect/>
+                    </a:stretch>
+                  </pic:blipFill>
+                  <pic:spPr>
+                    <a:xfrm>
+                      <a:off x="0" y="0"/>
+                      <a:ext cx="5731200" cy="6172200"/>
+                    </a:xfrm>
+                    <a:prstGeom prst="rect"/>
+                    <a:ln/>
+                  </pic:spPr>
+                </pic:pic>
+              </a:graphicData>
+            </a:graphic>
+          </wp:inline>
+        </w:drawing>
+      </w:r>
+      <w:r>
+        <w:rPr>
+          <w:rFonts w:ascii="Times New Roman" w:cs="Times New Roman" w:eastAsia="Times New Roman" w:hAnsi="Times New Roman"/>
+          <w:sz w:val="28"/>
+          <w:szCs w:val="28"/>
+        </w:rPr>
+        <w:drawing>
+          <wp:inline distB="114300" distT="114300" distL="114300" distR="114300">
+            <wp:extent cx="5731200" cy="6896100"/>
+            <wp:effectExtent b="0" l="0" r="0" t="0"/>
+            <wp:docPr id="15" name="image4.png"/>
+            <a:graphic>
+              <a:graphicData uri="http://schemas.openxmlformats.org/drawingml/2006/picture">
+                <pic:pic>
+                  <pic:nvPicPr>
+                    <pic:cNvPr id="0" name="image4.png"/>
+                    <pic:cNvPicPr preferRelativeResize="0"/>
+                  </pic:nvPicPr>
+                  <pic:blipFill>
+                    <a:blip r:embed="rId22"/>
+                    <a:srcRect b="0" l="0" r="0" t="0"/>
+                    <a:stretch>
+                      <a:fillRect/>
+                    </a:stretch>
+                  </pic:blipFill>
+                  <pic:spPr>
+                    <a:xfrm>
+                      <a:off x="0" y="0"/>
+                      <a:ext cx="5731200" cy="6896100"/>
+                    </a:xfrm>
+                    <a:prstGeom prst="rect"/>
+                    <a:ln/>
+                  </pic:spPr>
+                </pic:pic>
+              </a:graphicData>
+            </a:graphic>
+          </wp:inline>
+        </w:drawing>
+      </w:r>
+      <w:r>
+        <w:rPr>
+          <w:rtl w:val="0"/>
+        </w:rPr>
+      </w:r>
+    </w:p>
+    <w:p>
+      <w:pPr>
+        <w:spacing w:after="240" w:before="240" w:line="225.6" w:lineRule="auto"/>
+        <w:ind w:left="0" w:firstLine="0"/>
+        <w:rPr>
+          <w:rFonts w:ascii="Times New Roman" w:cs="Times New Roman" w:eastAsia="Times New Roman" w:hAnsi="Times New Roman"/>
+          <w:sz w:val="28"/>
+          <w:szCs w:val="28"/>
+        </w:rPr>
+      </w:pPr>
+      <w:r>
+        <w:rPr>
+          <w:rtl w:val="0"/>
+        </w:rPr>
+      </w:r>
+    </w:p>
+    <w:p>
+      <w:pPr>
+        <w:spacing w:after="240" w:before="240" w:line="225.6" w:lineRule="auto"/>
+        <w:ind w:left="0" w:firstLine="0"/>
+        <w:rPr>
+          <w:rFonts w:ascii="Times New Roman" w:cs="Times New Roman" w:eastAsia="Times New Roman" w:hAnsi="Times New Roman"/>
+          <w:sz w:val="28"/>
+          <w:szCs w:val="28"/>
+        </w:rPr>
+      </w:pPr>
+      <w:r>
+        <w:rPr>
+          <w:rtl w:val="0"/>
+        </w:rPr>
+      </w:r>
+    </w:p>
+    <w:p>
+      <w:pPr>
+        <w:spacing w:after="240" w:before="240" w:line="225.6" w:lineRule="auto"/>
+        <w:ind w:left="0" w:firstLine="0"/>
+        <w:rPr>
+          <w:rFonts w:ascii="Times New Roman" w:cs="Times New Roman" w:eastAsia="Times New Roman" w:hAnsi="Times New Roman"/>
+          <w:sz w:val="28"/>
+          <w:szCs w:val="28"/>
+        </w:rPr>
+      </w:pPr>
+      <w:r>
+        <w:rPr>
+          <w:rtl w:val="0"/>
+        </w:rPr>
+      </w:r>
+    </w:p>
+    <w:p>
+      <w:pPr>
+        <w:spacing w:after="240" w:before="240" w:line="225.6" w:lineRule="auto"/>
+        <w:ind w:left="0" w:firstLine="0"/>
+        <w:rPr>
+          <w:rFonts w:ascii="Times New Roman" w:cs="Times New Roman" w:eastAsia="Times New Roman" w:hAnsi="Times New Roman"/>
+          <w:sz w:val="28"/>
+          <w:szCs w:val="28"/>
+        </w:rPr>
+      </w:pPr>
+      <w:r>
+        <w:rPr>
+          <w:rtl w:val="0"/>
+        </w:rPr>
+      </w:r>
+    </w:p>
+    <w:p>
+      <w:pPr>
+        <w:spacing w:after="240" w:before="240" w:line="225.6" w:lineRule="auto"/>
+        <w:ind w:left="0" w:firstLine="0"/>
+        <w:rPr>
+          <w:rFonts w:ascii="Times New Roman" w:cs="Times New Roman" w:eastAsia="Times New Roman" w:hAnsi="Times New Roman"/>
+          <w:sz w:val="28"/>
+          <w:szCs w:val="28"/>
+        </w:rPr>
+      </w:pPr>
+      <w:r>
+        <w:rPr>
+          <w:rtl w:val="0"/>
+        </w:rPr>
+      </w:r>
+    </w:p>
+    <w:p>
+      <w:pPr>
+        <w:spacing w:after="240" w:before="240" w:line="225.6" w:lineRule="auto"/>
+        <w:ind w:left="0" w:firstLine="0"/>
+        <w:rPr>
+          <w:rFonts w:ascii="Times New Roman" w:cs="Times New Roman" w:eastAsia="Times New Roman" w:hAnsi="Times New Roman"/>
+          <w:i w:val="1"/>
+          <w:sz w:val="28"/>
+          <w:szCs w:val="28"/>
+        </w:rPr>
+      </w:pPr>
+      <w:r>
+        <w:rPr>
+          <w:rFonts w:ascii="Times New Roman" w:cs="Times New Roman" w:eastAsia="Times New Roman" w:hAnsi="Times New Roman"/>
+          <w:sz w:val="28"/>
+          <w:szCs w:val="28"/>
+        </w:rPr>
+        <w:drawing>
+          <wp:inline distB="114300" distT="114300" distL="114300" distR="114300">
+            <wp:extent cx="5731200" cy="7899400"/>
+            <wp:effectExtent b="0" l="0" r="0" t="0"/>
+            <wp:docPr id="8" name="image8.png"/>
+            <a:graphic>
+              <a:graphicData uri="http://schemas.openxmlformats.org/drawingml/2006/picture">
+                <pic:pic>
+                  <pic:nvPicPr>
+                    <pic:cNvPr id="0" name="image8.png"/>
+                    <pic:cNvPicPr preferRelativeResize="0"/>
+                  </pic:nvPicPr>
+                  <pic:blipFill>
+                    <a:blip r:embed="rId23"/>
+                    <a:srcRect b="0" l="0" r="0" t="0"/>
+                    <a:stretch>
+                      <a:fillRect/>
+                    </a:stretch>
+                  </pic:blipFill>
+                  <pic:spPr>
+                    <a:xfrm>
+                      <a:off x="0" y="0"/>
+                      <a:ext cx="5731200" cy="7899400"/>
+                    </a:xfrm>
+                    <a:prstGeom prst="rect"/>
+                    <a:ln/>
+                  </pic:spPr>
+                </pic:pic>
+              </a:graphicData>
+            </a:graphic>
+          </wp:inline>
+        </w:drawing>
+      </w:r>
+      <w:r>
+        <w:rPr>
+          <w:rtl w:val="0"/>
+        </w:rPr>
+      </w:r>
+    </w:p>
+    <w:p>
+      <w:pPr>
+        <w:pStyle w:val="Heading2"/>
+        <w:spacing w:after="240" w:before="240" w:line="225.6" w:lineRule="auto"/>
+        <w:rPr/>
+      </w:pPr>
+      <w:bookmarkStart w:colFirst="0" w:colLast="0" w:name="_q7lis2tqgbak" w:id="5"/>
+      <w:bookmarkEnd w:id="5"/>
+      <w:r>
+        <w:rPr>
+          <w:rtl w:val="0"/>
+        </w:rPr>
+      </w:r>
+    </w:p>
+    <w:p>
+      <w:pPr>
+        <w:pStyle w:val="Heading2"/>
+        <w:spacing w:after="240" w:before="240" w:line="225.6" w:lineRule="auto"/>
+        <w:rPr/>
+      </w:pPr>
+      <w:bookmarkStart w:colFirst="0" w:colLast="0" w:name="_2i99vfvh4qkb" w:id="6"/>
+      <w:bookmarkEnd w:id="6"/>
+      <w:r>
+        <w:rPr>
+          <w:rtl w:val="0"/>
+        </w:rPr>
+        <w:t xml:space="preserve">UML Diagram</w:t>
+      </w:r>
+    </w:p>
+    <w:p>
+      <w:pPr>
+        <w:spacing w:after="240" w:before="240" w:line="225.6" w:lineRule="auto"/>
+        <w:ind w:left="0" w:firstLine="0"/>
+        <w:rPr>
+          <w:rFonts w:ascii="Times New Roman" w:cs="Times New Roman" w:eastAsia="Times New Roman" w:hAnsi="Times New Roman"/>
+          <w:i w:val="1"/>
+          <w:sz w:val="28"/>
+          <w:szCs w:val="28"/>
+        </w:rPr>
+      </w:pPr>
+      <w:r>
+        <w:rPr>
+          <w:rFonts w:ascii="Times New Roman" w:cs="Times New Roman" w:eastAsia="Times New Roman" w:hAnsi="Times New Roman"/>
+          <w:i w:val="1"/>
+          <w:sz w:val="28"/>
+          <w:szCs w:val="28"/>
+        </w:rPr>
+        <w:drawing>
+          <wp:inline distB="114300" distT="114300" distL="114300" distR="114300">
+            <wp:extent cx="5731200" cy="5588000"/>
+            <wp:effectExtent b="0" l="0" r="0" t="0"/>
+            <wp:docPr id="7" name="image11.png"/>
+            <a:graphic>
+              <a:graphicData uri="http://schemas.openxmlformats.org/drawingml/2006/picture">
+                <pic:pic>
+                  <pic:nvPicPr>
+                    <pic:cNvPr id="0" name="image11.png"/>
+                    <pic:cNvPicPr preferRelativeResize="0"/>
+                  </pic:nvPicPr>
+                  <pic:blipFill>
+                    <a:blip r:embed="rId24"/>
+                    <a:srcRect b="0" l="0" r="0" t="0"/>
+                    <a:stretch>
+                      <a:fillRect/>
+                    </a:stretch>
+                  </pic:blipFill>
+                  <pic:spPr>
+                    <a:xfrm>
+                      <a:off x="0" y="0"/>
+                      <a:ext cx="5731200" cy="5588000"/>
+                    </a:xfrm>
+                    <a:prstGeom prst="rect"/>
+                    <a:ln/>
+                  </pic:spPr>
+                </pic:pic>
+              </a:graphicData>
+            </a:graphic>
+          </wp:inline>
+        </w:drawing>
+      </w:r>
       <w:r>
         <w:rPr>
           <w:rtl w:val="0"/>
@@ -1632,7 +2096,7 @@
       </w:r>
     </w:p>
     <w:sectPr>
-      <w:type w:val="continuous"/>
+      <w:type w:val="nextPage"/>
       <w:pgSz w:h="16834" w:w="11909" w:orient="portrait"/>
       <w:pgMar w:bottom="1440" w:top="1440" w:left="1440" w:right="1440" w:header="720" w:footer="720"/>
     </w:sectPr>

</xml_diff>